<commit_message>
Updating the docs on Git hub
Here are the current updated files
</commit_message>
<xml_diff>
--- a/Team D Documentation/Team D_Deliverable 4_Domain Model.docx
+++ b/Team D Documentation/Team D_Deliverable 4_Domain Model.docx
@@ -58,8 +58,20 @@
           <w:rtl w:val="0"/>
         </w:rPr>
         <w:t xml:space="preserve">Users are able to set user preferences which contain notification prefs and job criteria. Job criteria is returned either from the database manager directly or returned from the search manager which returns to DBMgr and then to the user. The authentication manager must also return to the search manager before the search manager can be returned to the user through the database. The database also has access to the job listings which have access to the company information to be able to return all of that to the user.</w:t>
-        <w:tab/>
-      </w:r>
+      </w:r>
+      <w:r>
+        <w:rPr>
+          <w:rtl w:val="0"/>
+        </w:rPr>
+      </w:r>
+    </w:p>
+    <w:p>
+      <w:pPr>
+        <w:spacing w:line="240" w:lineRule="auto"/>
+        <w:rPr>
+          <w:rFonts w:ascii="Times New Roman" w:cs="Times New Roman" w:eastAsia="Times New Roman" w:hAnsi="Times New Roman"/>
+        </w:rPr>
+      </w:pPr>
       <w:r>
         <w:rPr>
           <w:rFonts w:ascii="Times New Roman" w:cs="Times New Roman" w:eastAsia="Times New Roman" w:hAnsi="Times New Roman"/>
@@ -187,7 +199,7 @@
     </w:p>
     <w:p>
       <w:pPr>
-        <w:spacing w:line="240" w:lineRule="auto"/>
+        <w:spacing w:after="0" w:before="0" w:line="240" w:lineRule="auto"/>
         <w:ind w:firstLine="720"/>
         <w:rPr>
           <w:rFonts w:ascii="Times New Roman" w:cs="Times New Roman" w:eastAsia="Times New Roman" w:hAnsi="Times New Roman"/>
@@ -208,8 +220,8 @@
     </w:p>
     <w:p>
       <w:pPr>
-        <w:spacing w:line="240" w:lineRule="auto"/>
-        <w:ind w:left="720" w:firstLine="720"/>
+        <w:spacing w:after="0" w:before="0" w:line="240" w:lineRule="auto"/>
+        <w:ind w:left="1440" w:firstLine="0"/>
         <w:rPr>
           <w:rFonts w:ascii="Times New Roman" w:cs="Times New Roman" w:eastAsia="Times New Roman" w:hAnsi="Times New Roman"/>
           <w:sz w:val="24"/>
@@ -228,17 +240,19 @@
     </w:p>
     <w:p>
       <w:pPr>
-        <w:spacing w:line="240" w:lineRule="auto"/>
-        <w:ind w:left="720" w:firstLine="720"/>
-        <w:rPr>
-          <w:rFonts w:ascii="Times New Roman" w:cs="Times New Roman" w:eastAsia="Times New Roman" w:hAnsi="Times New Roman"/>
-          <w:sz w:val="24"/>
-          <w:szCs w:val="24"/>
-        </w:rPr>
-      </w:pPr>
-      <w:r>
-        <w:rPr>
-          <w:rFonts w:ascii="Times New Roman" w:cs="Times New Roman" w:eastAsia="Times New Roman" w:hAnsi="Times New Roman"/>
+        <w:spacing w:after="0" w:before="0" w:line="240" w:lineRule="auto"/>
+        <w:ind w:left="1440" w:firstLine="0"/>
+        <w:rPr>
+          <w:rFonts w:ascii="Times New Roman" w:cs="Times New Roman" w:eastAsia="Times New Roman" w:hAnsi="Times New Roman"/>
+          <w:color w:val="1a1a1a"/>
+          <w:sz w:val="24"/>
+          <w:szCs w:val="24"/>
+        </w:rPr>
+      </w:pPr>
+      <w:r>
+        <w:rPr>
+          <w:rFonts w:ascii="Times New Roman" w:cs="Times New Roman" w:eastAsia="Times New Roman" w:hAnsi="Times New Roman"/>
+          <w:color w:val="1a1a1a"/>
           <w:sz w:val="24"/>
           <w:szCs w:val="24"/>
           <w:rtl w:val="0"/>
@@ -248,17 +262,19 @@
     </w:p>
     <w:p>
       <w:pPr>
-        <w:spacing w:line="240" w:lineRule="auto"/>
-        <w:ind w:left="720" w:firstLine="720"/>
-        <w:rPr>
-          <w:rFonts w:ascii="Times New Roman" w:cs="Times New Roman" w:eastAsia="Times New Roman" w:hAnsi="Times New Roman"/>
-          <w:sz w:val="24"/>
-          <w:szCs w:val="24"/>
-        </w:rPr>
-      </w:pPr>
-      <w:r>
-        <w:rPr>
-          <w:rFonts w:ascii="Times New Roman" w:cs="Times New Roman" w:eastAsia="Times New Roman" w:hAnsi="Times New Roman"/>
+        <w:spacing w:after="0" w:before="0" w:line="240" w:lineRule="auto"/>
+        <w:ind w:left="1440" w:firstLine="0"/>
+        <w:rPr>
+          <w:rFonts w:ascii="Times New Roman" w:cs="Times New Roman" w:eastAsia="Times New Roman" w:hAnsi="Times New Roman"/>
+          <w:color w:val="1a1a1a"/>
+          <w:sz w:val="24"/>
+          <w:szCs w:val="24"/>
+        </w:rPr>
+      </w:pPr>
+      <w:r>
+        <w:rPr>
+          <w:rFonts w:ascii="Times New Roman" w:cs="Times New Roman" w:eastAsia="Times New Roman" w:hAnsi="Times New Roman"/>
+          <w:color w:val="1a1a1a"/>
           <w:sz w:val="24"/>
           <w:szCs w:val="24"/>
           <w:rtl w:val="0"/>
@@ -268,37 +284,167 @@
     </w:p>
     <w:p>
       <w:pPr>
-        <w:spacing w:line="240" w:lineRule="auto"/>
-        <w:ind w:left="720" w:firstLine="720"/>
-        <w:rPr>
-          <w:rFonts w:ascii="Times New Roman" w:cs="Times New Roman" w:eastAsia="Times New Roman" w:hAnsi="Times New Roman"/>
-          <w:sz w:val="24"/>
-          <w:szCs w:val="24"/>
-        </w:rPr>
-      </w:pPr>
-      <w:r>
-        <w:rPr>
-          <w:rFonts w:ascii="Times New Roman" w:cs="Times New Roman" w:eastAsia="Times New Roman" w:hAnsi="Times New Roman"/>
-          <w:sz w:val="24"/>
-          <w:szCs w:val="24"/>
-          <w:rtl w:val="0"/>
-        </w:rPr>
-        <w:t xml:space="preserve">saveJob(jobID: number): message</w:t>
-      </w:r>
-    </w:p>
-    <w:p>
-      <w:pPr>
-        <w:spacing w:line="240" w:lineRule="auto"/>
-        <w:ind w:left="720" w:firstLine="720"/>
-        <w:rPr>
-          <w:rFonts w:ascii="Times New Roman" w:cs="Times New Roman" w:eastAsia="Times New Roman" w:hAnsi="Times New Roman"/>
-          <w:sz w:val="24"/>
-          <w:szCs w:val="24"/>
-        </w:rPr>
-      </w:pPr>
-      <w:r>
-        <w:rPr>
-          <w:rFonts w:ascii="Times New Roman" w:cs="Times New Roman" w:eastAsia="Times New Roman" w:hAnsi="Times New Roman"/>
+        <w:spacing w:after="0" w:before="0" w:line="240" w:lineRule="auto"/>
+        <w:ind w:left="1440" w:firstLine="0"/>
+        <w:rPr>
+          <w:rFonts w:ascii="Times New Roman" w:cs="Times New Roman" w:eastAsia="Times New Roman" w:hAnsi="Times New Roman"/>
+          <w:color w:val="1a1a1a"/>
+          <w:sz w:val="24"/>
+          <w:szCs w:val="24"/>
+        </w:rPr>
+      </w:pPr>
+      <w:r>
+        <w:rPr>
+          <w:rFonts w:ascii="Times New Roman" w:cs="Times New Roman" w:eastAsia="Times New Roman" w:hAnsi="Times New Roman"/>
+          <w:color w:val="1a1a1a"/>
+          <w:sz w:val="24"/>
+          <w:szCs w:val="24"/>
+          <w:rtl w:val="0"/>
+        </w:rPr>
+        <w:t xml:space="preserve">defaultCriteria: &lt;JobCriteria&gt;</w:t>
+      </w:r>
+    </w:p>
+    <w:p>
+      <w:pPr>
+        <w:spacing w:after="0" w:before="0" w:line="240" w:lineRule="auto"/>
+        <w:ind w:left="1440" w:firstLine="0"/>
+        <w:rPr>
+          <w:rFonts w:ascii="Times New Roman" w:cs="Times New Roman" w:eastAsia="Times New Roman" w:hAnsi="Times New Roman"/>
+          <w:color w:val="1a1a1a"/>
+          <w:sz w:val="24"/>
+          <w:szCs w:val="24"/>
+        </w:rPr>
+      </w:pPr>
+      <w:r>
+        <w:rPr>
+          <w:rFonts w:ascii="Times New Roman" w:cs="Times New Roman" w:eastAsia="Times New Roman" w:hAnsi="Times New Roman"/>
+          <w:color w:val="1a1a1a"/>
+          <w:sz w:val="24"/>
+          <w:szCs w:val="24"/>
+          <w:rtl w:val="0"/>
+        </w:rPr>
+        <w:t xml:space="preserve">searchHistory[]: list(&lt;JobCriteria&gt;)</w:t>
+      </w:r>
+    </w:p>
+    <w:p>
+      <w:pPr>
+        <w:spacing w:after="0" w:before="0" w:line="240" w:lineRule="auto"/>
+        <w:ind w:left="1440" w:firstLine="0"/>
+        <w:rPr>
+          <w:rFonts w:ascii="Times New Roman" w:cs="Times New Roman" w:eastAsia="Times New Roman" w:hAnsi="Times New Roman"/>
+          <w:color w:val="1a1a1a"/>
+          <w:sz w:val="24"/>
+          <w:szCs w:val="24"/>
+        </w:rPr>
+      </w:pPr>
+      <w:r>
+        <w:rPr>
+          <w:rFonts w:ascii="Times New Roman" w:cs="Times New Roman" w:eastAsia="Times New Roman" w:hAnsi="Times New Roman"/>
+          <w:color w:val="1a1a1a"/>
+          <w:sz w:val="24"/>
+          <w:szCs w:val="24"/>
+          <w:rtl w:val="0"/>
+        </w:rPr>
+        <w:t xml:space="preserve">recommendedJobsNotifications: bool</w:t>
+      </w:r>
+    </w:p>
+    <w:p>
+      <w:pPr>
+        <w:spacing w:after="0" w:before="0" w:line="240" w:lineRule="auto"/>
+        <w:ind w:left="1440" w:firstLine="0"/>
+        <w:rPr>
+          <w:rFonts w:ascii="Times New Roman" w:cs="Times New Roman" w:eastAsia="Times New Roman" w:hAnsi="Times New Roman"/>
+          <w:sz w:val="24"/>
+          <w:szCs w:val="24"/>
+        </w:rPr>
+      </w:pPr>
+      <w:r>
+        <w:rPr>
+          <w:rFonts w:ascii="Times New Roman" w:cs="Times New Roman" w:eastAsia="Times New Roman" w:hAnsi="Times New Roman"/>
+          <w:sz w:val="24"/>
+          <w:szCs w:val="24"/>
+          <w:rtl w:val="0"/>
+        </w:rPr>
+        <w:t xml:space="preserve">updatesNotifications: bool</w:t>
+      </w:r>
+    </w:p>
+    <w:p>
+      <w:pPr>
+        <w:spacing w:after="0" w:before="0" w:line="240" w:lineRule="auto"/>
+        <w:ind w:left="1440" w:firstLine="0"/>
+        <w:rPr>
+          <w:rFonts w:ascii="Times New Roman" w:cs="Times New Roman" w:eastAsia="Times New Roman" w:hAnsi="Times New Roman"/>
+          <w:sz w:val="24"/>
+          <w:szCs w:val="24"/>
+        </w:rPr>
+      </w:pPr>
+      <w:r>
+        <w:rPr>
+          <w:rFonts w:ascii="Times New Roman" w:cs="Times New Roman" w:eastAsia="Times New Roman" w:hAnsi="Times New Roman"/>
+          <w:sz w:val="24"/>
+          <w:szCs w:val="24"/>
+          <w:rtl w:val="0"/>
+        </w:rPr>
+        <w:t xml:space="preserve">promotionsNotifications: bool</w:t>
+      </w:r>
+    </w:p>
+    <w:p>
+      <w:pPr>
+        <w:spacing w:after="0" w:before="0" w:line="240" w:lineRule="auto"/>
+        <w:ind w:left="1440" w:firstLine="0"/>
+        <w:rPr>
+          <w:rFonts w:ascii="Times New Roman" w:cs="Times New Roman" w:eastAsia="Times New Roman" w:hAnsi="Times New Roman"/>
+          <w:sz w:val="24"/>
+          <w:szCs w:val="24"/>
+        </w:rPr>
+      </w:pPr>
+      <w:r>
+        <w:rPr>
+          <w:rFonts w:ascii="Times New Roman" w:cs="Times New Roman" w:eastAsia="Times New Roman" w:hAnsi="Times New Roman"/>
+          <w:sz w:val="24"/>
+          <w:szCs w:val="24"/>
+          <w:rtl w:val="0"/>
+        </w:rPr>
+        <w:t xml:space="preserve">newListingsNotifications: bool</w:t>
+      </w:r>
+    </w:p>
+    <w:p>
+      <w:pPr>
+        <w:spacing w:after="0" w:before="0" w:line="240" w:lineRule="auto"/>
+        <w:ind w:left="1440" w:firstLine="0"/>
+        <w:rPr>
+          <w:rFonts w:ascii="Times New Roman" w:cs="Times New Roman" w:eastAsia="Times New Roman" w:hAnsi="Times New Roman"/>
+          <w:color w:val="1a1a1a"/>
+          <w:sz w:val="24"/>
+          <w:szCs w:val="24"/>
+        </w:rPr>
+      </w:pPr>
+      <w:r>
+        <w:rPr>
+          <w:rFonts w:ascii="Times New Roman" w:cs="Times New Roman" w:eastAsia="Times New Roman" w:hAnsi="Times New Roman"/>
+          <w:color w:val="1a1a1a"/>
+          <w:sz w:val="24"/>
+          <w:szCs w:val="24"/>
+          <w:rtl w:val="0"/>
+        </w:rPr>
+        <w:t xml:space="preserve">saveJob(jobID: number):message</w:t>
+      </w:r>
+    </w:p>
+    <w:p>
+      <w:pPr>
+        <w:spacing w:after="0" w:before="0" w:line="240" w:lineRule="auto"/>
+        <w:ind w:left="1440" w:firstLine="0"/>
+        <w:rPr>
+          <w:rFonts w:ascii="Times New Roman" w:cs="Times New Roman" w:eastAsia="Times New Roman" w:hAnsi="Times New Roman"/>
+          <w:color w:val="1a1a1a"/>
+          <w:sz w:val="24"/>
+          <w:szCs w:val="24"/>
+        </w:rPr>
+      </w:pPr>
+      <w:r>
+        <w:rPr>
+          <w:rFonts w:ascii="Times New Roman" w:cs="Times New Roman" w:eastAsia="Times New Roman" w:hAnsi="Times New Roman"/>
+          <w:color w:val="1a1a1a"/>
           <w:sz w:val="24"/>
           <w:szCs w:val="24"/>
           <w:rtl w:val="0"/>
@@ -308,232 +454,56 @@
     </w:p>
     <w:p>
       <w:pPr>
-        <w:spacing w:line="240" w:lineRule="auto"/>
-        <w:ind w:left="720" w:firstLine="720"/>
-        <w:rPr>
-          <w:rFonts w:ascii="Times New Roman" w:cs="Times New Roman" w:eastAsia="Times New Roman" w:hAnsi="Times New Roman"/>
-          <w:sz w:val="24"/>
-          <w:szCs w:val="24"/>
-        </w:rPr>
-      </w:pPr>
-      <w:r>
-        <w:rPr>
-          <w:rFonts w:ascii="Times New Roman" w:cs="Times New Roman" w:eastAsia="Times New Roman" w:hAnsi="Times New Roman"/>
-          <w:sz w:val="24"/>
-          <w:szCs w:val="24"/>
-          <w:rtl w:val="0"/>
-        </w:rPr>
-        <w:t xml:space="preserve">resetPassword({}): message</w:t>
-      </w:r>
-    </w:p>
-    <w:p>
-      <w:pPr>
-        <w:spacing w:line="240" w:lineRule="auto"/>
-        <w:ind w:firstLine="720"/>
-        <w:rPr>
-          <w:rFonts w:ascii="Times New Roman" w:cs="Times New Roman" w:eastAsia="Times New Roman" w:hAnsi="Times New Roman"/>
-          <w:sz w:val="24"/>
-          <w:szCs w:val="24"/>
-        </w:rPr>
-      </w:pPr>
-      <w:r>
-        <w:rPr>
-          <w:rFonts w:ascii="Times New Roman" w:cs="Times New Roman" w:eastAsia="Times New Roman" w:hAnsi="Times New Roman"/>
-          <w:sz w:val="24"/>
-          <w:szCs w:val="24"/>
-          <w:rtl w:val="0"/>
-        </w:rPr>
-        <w:t xml:space="preserve">UserPreferences</w:t>
-      </w:r>
-    </w:p>
-    <w:p>
-      <w:pPr>
-        <w:spacing w:line="240" w:lineRule="auto"/>
-        <w:ind w:firstLine="720"/>
-        <w:rPr>
-          <w:rFonts w:ascii="Times New Roman" w:cs="Times New Roman" w:eastAsia="Times New Roman" w:hAnsi="Times New Roman"/>
-          <w:sz w:val="24"/>
-          <w:szCs w:val="24"/>
-        </w:rPr>
-      </w:pPr>
-      <w:r>
-        <w:rPr>
-          <w:rFonts w:ascii="Times New Roman" w:cs="Times New Roman" w:eastAsia="Times New Roman" w:hAnsi="Times New Roman"/>
-          <w:sz w:val="24"/>
-          <w:szCs w:val="24"/>
-          <w:rtl w:val="0"/>
-        </w:rPr>
-        <w:tab/>
-        <w:t xml:space="preserve">defaultCriteria: &lt;JobCriteria&gt;</w:t>
-      </w:r>
-    </w:p>
-    <w:p>
-      <w:pPr>
-        <w:spacing w:line="240" w:lineRule="auto"/>
-        <w:ind w:firstLine="720"/>
-        <w:rPr>
-          <w:rFonts w:ascii="Times New Roman" w:cs="Times New Roman" w:eastAsia="Times New Roman" w:hAnsi="Times New Roman"/>
-          <w:sz w:val="24"/>
-          <w:szCs w:val="24"/>
-        </w:rPr>
-      </w:pPr>
-      <w:r>
-        <w:rPr>
-          <w:rFonts w:ascii="Times New Roman" w:cs="Times New Roman" w:eastAsia="Times New Roman" w:hAnsi="Times New Roman"/>
-          <w:sz w:val="24"/>
-          <w:szCs w:val="24"/>
-          <w:rtl w:val="0"/>
-        </w:rPr>
-        <w:tab/>
-        <w:t xml:space="preserve">notificationPrefs: &lt;NotificationsPrefs&gt;</w:t>
-      </w:r>
-    </w:p>
-    <w:p>
-      <w:pPr>
-        <w:spacing w:line="240" w:lineRule="auto"/>
-        <w:ind w:firstLine="720"/>
-        <w:rPr>
-          <w:rFonts w:ascii="Times New Roman" w:cs="Times New Roman" w:eastAsia="Times New Roman" w:hAnsi="Times New Roman"/>
-          <w:sz w:val="24"/>
-          <w:szCs w:val="24"/>
-        </w:rPr>
-      </w:pPr>
-      <w:r>
-        <w:rPr>
-          <w:rFonts w:ascii="Times New Roman" w:cs="Times New Roman" w:eastAsia="Times New Roman" w:hAnsi="Times New Roman"/>
-          <w:sz w:val="24"/>
-          <w:szCs w:val="24"/>
-          <w:rtl w:val="0"/>
-        </w:rPr>
-        <w:tab/>
+        <w:spacing w:after="0" w:before="0" w:line="240" w:lineRule="auto"/>
+        <w:ind w:left="1440" w:firstLine="0"/>
+        <w:rPr>
+          <w:rFonts w:ascii="Times New Roman" w:cs="Times New Roman" w:eastAsia="Times New Roman" w:hAnsi="Times New Roman"/>
+          <w:color w:val="1a1a1a"/>
+          <w:sz w:val="24"/>
+          <w:szCs w:val="24"/>
+        </w:rPr>
+      </w:pPr>
+      <w:r>
+        <w:rPr>
+          <w:rFonts w:ascii="Times New Roman" w:cs="Times New Roman" w:eastAsia="Times New Roman" w:hAnsi="Times New Roman"/>
+          <w:color w:val="1a1a1a"/>
+          <w:sz w:val="24"/>
+          <w:szCs w:val="24"/>
+          <w:rtl w:val="0"/>
+        </w:rPr>
+        <w:t xml:space="preserve">resetPassword(password): message</w:t>
+      </w:r>
+    </w:p>
+    <w:p>
+      <w:pPr>
+        <w:spacing w:after="0" w:before="0" w:line="240" w:lineRule="auto"/>
+        <w:ind w:left="1440" w:firstLine="0"/>
+        <w:rPr>
+          <w:rFonts w:ascii="Times New Roman" w:cs="Times New Roman" w:eastAsia="Times New Roman" w:hAnsi="Times New Roman"/>
+          <w:sz w:val="24"/>
+          <w:szCs w:val="24"/>
+        </w:rPr>
+      </w:pPr>
+      <w:r>
+        <w:rPr>
+          <w:rFonts w:ascii="Times New Roman" w:cs="Times New Roman" w:eastAsia="Times New Roman" w:hAnsi="Times New Roman"/>
+          <w:color w:val="1a1a1a"/>
+          <w:sz w:val="24"/>
+          <w:szCs w:val="24"/>
+          <w:rtl w:val="0"/>
+        </w:rPr>
         <w:t xml:space="preserve">updatePreferences({}): message</w:t>
       </w:r>
-    </w:p>
-    <w:p>
-      <w:pPr>
-        <w:spacing w:line="240" w:lineRule="auto"/>
-        <w:ind w:firstLine="720"/>
-        <w:rPr>
-          <w:rFonts w:ascii="Times New Roman" w:cs="Times New Roman" w:eastAsia="Times New Roman" w:hAnsi="Times New Roman"/>
-          <w:sz w:val="24"/>
-          <w:szCs w:val="24"/>
-        </w:rPr>
-      </w:pPr>
-      <w:r>
-        <w:rPr>
-          <w:rFonts w:ascii="Times New Roman" w:cs="Times New Roman" w:eastAsia="Times New Roman" w:hAnsi="Times New Roman"/>
-          <w:sz w:val="24"/>
-          <w:szCs w:val="24"/>
-          <w:rtl w:val="0"/>
-        </w:rPr>
-        <w:t xml:space="preserve">NotificationPreferences</w:t>
-      </w:r>
-    </w:p>
-    <w:p>
-      <w:pPr>
-        <w:spacing w:line="240" w:lineRule="auto"/>
-        <w:ind w:firstLine="720"/>
-        <w:rPr>
-          <w:rFonts w:ascii="Times New Roman" w:cs="Times New Roman" w:eastAsia="Times New Roman" w:hAnsi="Times New Roman"/>
-          <w:sz w:val="24"/>
-          <w:szCs w:val="24"/>
-        </w:rPr>
-      </w:pPr>
-      <w:r>
-        <w:rPr>
-          <w:rFonts w:ascii="Times New Roman" w:cs="Times New Roman" w:eastAsia="Times New Roman" w:hAnsi="Times New Roman"/>
-          <w:sz w:val="24"/>
-          <w:szCs w:val="24"/>
-          <w:rtl w:val="0"/>
-        </w:rPr>
-        <w:tab/>
-        <w:t xml:space="preserve">recommendedJobs: bool</w:t>
-      </w:r>
-    </w:p>
-    <w:p>
-      <w:pPr>
-        <w:spacing w:line="240" w:lineRule="auto"/>
-        <w:ind w:left="720" w:firstLine="720"/>
-        <w:rPr>
-          <w:rFonts w:ascii="Times New Roman" w:cs="Times New Roman" w:eastAsia="Times New Roman" w:hAnsi="Times New Roman"/>
-          <w:sz w:val="24"/>
-          <w:szCs w:val="24"/>
-        </w:rPr>
-      </w:pPr>
-      <w:r>
-        <w:rPr>
-          <w:rFonts w:ascii="Times New Roman" w:cs="Times New Roman" w:eastAsia="Times New Roman" w:hAnsi="Times New Roman"/>
-          <w:sz w:val="24"/>
-          <w:szCs w:val="24"/>
-          <w:rtl w:val="0"/>
-        </w:rPr>
-        <w:t xml:space="preserve">updates: bool</w:t>
-      </w:r>
-    </w:p>
-    <w:p>
-      <w:pPr>
-        <w:spacing w:line="240" w:lineRule="auto"/>
-        <w:ind w:left="720" w:firstLine="720"/>
-        <w:rPr>
-          <w:rFonts w:ascii="Times New Roman" w:cs="Times New Roman" w:eastAsia="Times New Roman" w:hAnsi="Times New Roman"/>
-          <w:sz w:val="24"/>
-          <w:szCs w:val="24"/>
-        </w:rPr>
-      </w:pPr>
-      <w:r>
-        <w:rPr>
-          <w:rFonts w:ascii="Times New Roman" w:cs="Times New Roman" w:eastAsia="Times New Roman" w:hAnsi="Times New Roman"/>
-          <w:sz w:val="24"/>
-          <w:szCs w:val="24"/>
-          <w:rtl w:val="0"/>
-        </w:rPr>
-        <w:t xml:space="preserve">promotions: bool</w:t>
-      </w:r>
-    </w:p>
-    <w:p>
-      <w:pPr>
-        <w:spacing w:line="240" w:lineRule="auto"/>
-        <w:ind w:left="720" w:firstLine="720"/>
-        <w:rPr>
-          <w:rFonts w:ascii="Times New Roman" w:cs="Times New Roman" w:eastAsia="Times New Roman" w:hAnsi="Times New Roman"/>
-          <w:sz w:val="24"/>
-          <w:szCs w:val="24"/>
-        </w:rPr>
-      </w:pPr>
-      <w:r>
-        <w:rPr>
-          <w:rFonts w:ascii="Times New Roman" w:cs="Times New Roman" w:eastAsia="Times New Roman" w:hAnsi="Times New Roman"/>
-          <w:sz w:val="24"/>
-          <w:szCs w:val="24"/>
-          <w:rtl w:val="0"/>
-        </w:rPr>
-        <w:t xml:space="preserve">newListings: bool</w:t>
-      </w:r>
-    </w:p>
-    <w:p>
-      <w:pPr>
-        <w:spacing w:line="240" w:lineRule="auto"/>
-        <w:ind w:left="720" w:firstLine="720"/>
-        <w:rPr>
-          <w:rFonts w:ascii="Times New Roman" w:cs="Times New Roman" w:eastAsia="Times New Roman" w:hAnsi="Times New Roman"/>
-          <w:sz w:val="24"/>
-          <w:szCs w:val="24"/>
-        </w:rPr>
-      </w:pPr>
-      <w:r>
-        <w:rPr>
-          <w:rFonts w:ascii="Times New Roman" w:cs="Times New Roman" w:eastAsia="Times New Roman" w:hAnsi="Times New Roman"/>
-          <w:sz w:val="24"/>
-          <w:szCs w:val="24"/>
-          <w:rtl w:val="0"/>
-        </w:rPr>
-        <w:t xml:space="preserve">updatePrefs({}): bool</w:t>
-      </w:r>
-    </w:p>
-    <w:p>
-      <w:pPr>
-        <w:spacing w:line="240" w:lineRule="auto"/>
-        <w:ind w:firstLine="720"/>
+      <w:r>
+        <w:rPr>
+          <w:rtl w:val="0"/>
+        </w:rPr>
+      </w:r>
+    </w:p>
+    <w:p>
+      <w:pPr>
+        <w:spacing w:after="0" w:before="0" w:line="240" w:lineRule="auto"/>
+        <w:ind w:left="0" w:firstLine="720"/>
         <w:rPr>
           <w:rFonts w:ascii="Times New Roman" w:cs="Times New Roman" w:eastAsia="Times New Roman" w:hAnsi="Times New Roman"/>
           <w:sz w:val="24"/>
@@ -1125,66 +1095,6 @@
           <w:rtl w:val="0"/>
         </w:rPr>
         <w:t xml:space="preserve">searchUsers(userID: string): User</w:t>
-      </w:r>
-    </w:p>
-    <w:p>
-      <w:pPr>
-        <w:spacing w:line="240" w:lineRule="auto"/>
-        <w:ind w:firstLine="720"/>
-        <w:rPr>
-          <w:rFonts w:ascii="Times New Roman" w:cs="Times New Roman" w:eastAsia="Times New Roman" w:hAnsi="Times New Roman"/>
-          <w:sz w:val="24"/>
-          <w:szCs w:val="24"/>
-        </w:rPr>
-      </w:pPr>
-      <w:r>
-        <w:rPr>
-          <w:rFonts w:ascii="Times New Roman" w:cs="Times New Roman" w:eastAsia="Times New Roman" w:hAnsi="Times New Roman"/>
-          <w:sz w:val="24"/>
-          <w:szCs w:val="24"/>
-          <w:rtl w:val="0"/>
-        </w:rPr>
-        <w:t xml:space="preserve">DBMgr</w:t>
-      </w:r>
-    </w:p>
-    <w:p>
-      <w:pPr>
-        <w:spacing w:line="240" w:lineRule="auto"/>
-        <w:ind w:left="1440" w:firstLine="0"/>
-        <w:rPr>
-          <w:rFonts w:ascii="Times New Roman" w:cs="Times New Roman" w:eastAsia="Times New Roman" w:hAnsi="Times New Roman"/>
-          <w:sz w:val="24"/>
-          <w:szCs w:val="24"/>
-        </w:rPr>
-      </w:pPr>
-      <w:r>
-        <w:rPr>
-          <w:rFonts w:ascii="Times New Roman" w:cs="Times New Roman" w:eastAsia="Times New Roman" w:hAnsi="Times New Roman"/>
-          <w:sz w:val="24"/>
-          <w:szCs w:val="24"/>
-          <w:rtl w:val="0"/>
-        </w:rPr>
-        <w:t xml:space="preserve">queryUser(userID: string): &lt;User&gt;</w:t>
-      </w:r>
-    </w:p>
-    <w:p>
-      <w:pPr>
-        <w:spacing w:line="240" w:lineRule="auto"/>
-        <w:ind w:left="1440" w:firstLine="0"/>
-        <w:rPr>
-          <w:rFonts w:ascii="Times New Roman" w:cs="Times New Roman" w:eastAsia="Times New Roman" w:hAnsi="Times New Roman"/>
-          <w:sz w:val="24"/>
-          <w:szCs w:val="24"/>
-        </w:rPr>
-      </w:pPr>
-      <w:r>
-        <w:rPr>
-          <w:rFonts w:ascii="Times New Roman" w:cs="Times New Roman" w:eastAsia="Times New Roman" w:hAnsi="Times New Roman"/>
-          <w:sz w:val="24"/>
-          <w:szCs w:val="24"/>
-          <w:rtl w:val="0"/>
-        </w:rPr>
-        <w:t xml:space="preserve">queryJobs(criteria: JobCriteria): list [JobListing]</w:t>
       </w:r>
     </w:p>
     <w:sectPr>

</xml_diff>